<commit_message>
add the macro \xspace and the package xspace
</commit_message>
<xml_diff>
--- a/LaTeX空格和水平空白命令.docx
+++ b/LaTeX空格和水平空白命令.docx
@@ -6,7 +6,7 @@
       <w:pPr>
         <w:ind w:firstLineChars="200" w:firstLine="420"/>
         <w:rPr>
-          <w:rFonts w:ascii="Arial" w:eastAsia="楷体" w:hAnsi="Arial" w:cs="Arial"/>
+          <w:rFonts w:ascii="Arial" w:eastAsia="楷体" w:hAnsi="Arial" w:cs="Arial" w:hint="eastAsia"/>
         </w:rPr>
       </w:pPr>
       <w:r>
@@ -25,7 +25,87 @@
         <w:rPr>
           <w:rFonts w:ascii="Arial" w:eastAsia="楷体" w:hAnsi="Arial" w:cs="Arial"/>
         </w:rPr>
-        <w:t>本身可对词距等进行自动调整，但有时还是需要手动干预，尤其是中英文混排的时候。为了美观，中英文及中文和数字之间一般需要保留空格。下面是常用的空格及水平空白命令。</w:t>
+        <w:t>本身可对词距等进行自动调整，但有时还是需要手动干预，尤其是中英文混排的时候。为了美观，中英文及中文和数字之间一般需要保留空格。</w:t>
+      </w:r>
+      <w:r>
+        <w:rPr>
+          <w:rFonts w:ascii="Arial" w:eastAsia="楷体" w:hAnsi="Arial" w:cs="Arial" w:hint="eastAsia"/>
+        </w:rPr>
+        <w:t>注意</w:t>
+      </w:r>
+      <w:r>
+        <w:rPr>
+          <w:rFonts w:ascii="Arial" w:eastAsia="楷体" w:hAnsi="Arial" w:cs="Arial"/>
+        </w:rPr>
+        <w:t>，</w:t>
+      </w:r>
+      <w:r>
+        <w:rPr>
+          <w:rFonts w:ascii="Arial" w:eastAsia="楷体" w:hAnsi="Arial" w:cs="Arial" w:hint="eastAsia"/>
+        </w:rPr>
+        <w:t>在</w:t>
+      </w:r>
+      <w:r>
+        <w:rPr>
+          <w:rFonts w:ascii="Arial" w:eastAsia="楷体" w:hAnsi="Arial" w:cs="Arial"/>
+        </w:rPr>
+        <w:t>调用</w:t>
+      </w:r>
+      <w:r>
+        <w:rPr>
+          <w:rFonts w:ascii="Arial" w:eastAsia="楷体" w:hAnsi="Arial" w:cs="Arial"/>
+        </w:rPr>
+        <w:t>xeCJK</w:t>
+      </w:r>
+      <w:r>
+        <w:rPr>
+          <w:rFonts w:ascii="Arial" w:eastAsia="楷体" w:hAnsi="Arial" w:cs="Arial" w:hint="eastAsia"/>
+        </w:rPr>
+        <w:t>宏包时</w:t>
+      </w:r>
+      <w:r>
+        <w:rPr>
+          <w:rFonts w:ascii="Arial" w:eastAsia="楷体" w:hAnsi="Arial" w:cs="Arial"/>
+        </w:rPr>
+        <w:t>，系统可自动调整中文</w:t>
+      </w:r>
+      <w:r>
+        <w:rPr>
+          <w:rFonts w:ascii="Arial" w:eastAsia="楷体" w:hAnsi="Arial" w:cs="Arial" w:hint="eastAsia"/>
+        </w:rPr>
+        <w:t>与</w:t>
+      </w:r>
+      <w:r>
+        <w:rPr>
+          <w:rFonts w:ascii="Arial" w:eastAsia="楷体" w:hAnsi="Arial" w:cs="Arial"/>
+        </w:rPr>
+        <w:t>其他字符之间的距离。</w:t>
+      </w:r>
+      <w:r>
+        <w:rPr>
+          <w:rFonts w:ascii="Arial" w:eastAsia="楷体" w:hAnsi="Arial" w:cs="Arial" w:hint="eastAsia"/>
+        </w:rPr>
+        <w:t>此时</w:t>
+      </w:r>
+      <w:r>
+        <w:rPr>
+          <w:rFonts w:ascii="Arial" w:eastAsia="楷体" w:hAnsi="Arial" w:cs="Arial"/>
+        </w:rPr>
+        <w:t>仅需对个别位点进行微调。</w:t>
+      </w:r>
+    </w:p>
+    <w:p>
+      <w:pPr>
+        <w:ind w:firstLineChars="200" w:firstLine="420"/>
+        <w:rPr>
+          <w:rFonts w:ascii="Arial" w:eastAsia="楷体" w:hAnsi="Arial" w:cs="Arial"/>
+        </w:rPr>
+      </w:pPr>
+      <w:r>
+        <w:rPr>
+          <w:rFonts w:ascii="Arial" w:eastAsia="楷体" w:hAnsi="Arial" w:cs="Arial"/>
+        </w:rPr>
+        <w:t>下面是常用的空格及水平空白命令。</w:t>
       </w:r>
     </w:p>
     <w:p>
@@ -637,9 +717,21 @@
             </w:pPr>
             <w:r>
               <w:rPr>
-                <w:rFonts w:ascii="Arial" w:eastAsia="楷体" w:hAnsi="Arial" w:cs="Arial"/>
-              </w:rPr>
-              <w:t>m</w:t>
+                <w:rFonts w:ascii="Arial" w:eastAsia="楷体" w:hAnsi="Arial" w:cs="Arial" w:hint="eastAsia"/>
+              </w:rPr>
+              <w:t>一个</w:t>
+            </w:r>
+            <w:r>
+              <w:rPr>
+                <w:rFonts w:ascii="Arial" w:eastAsia="楷体" w:hAnsi="Arial" w:cs="Arial"/>
+              </w:rPr>
+              <w:t>M</w:t>
+            </w:r>
+            <w:r>
+              <w:rPr>
+                <w:rFonts w:ascii="Arial" w:eastAsia="楷体" w:hAnsi="Arial" w:cs="Arial" w:hint="eastAsia"/>
+              </w:rPr>
+              <w:t>的</w:t>
             </w:r>
             <w:r>
               <w:rPr>
@@ -714,9 +806,21 @@
             </w:pPr>
             <w:r>
               <w:rPr>
-                <w:rFonts w:ascii="Arial" w:eastAsia="楷体" w:hAnsi="Arial" w:cs="Arial"/>
-              </w:rPr>
-              <w:t>2m</w:t>
+                <w:rFonts w:ascii="Arial" w:eastAsia="楷体" w:hAnsi="Arial" w:cs="Arial" w:hint="eastAsia"/>
+              </w:rPr>
+              <w:t>两个</w:t>
+            </w:r>
+            <w:r>
+              <w:rPr>
+                <w:rFonts w:ascii="Arial" w:eastAsia="楷体" w:hAnsi="Arial" w:cs="Arial"/>
+              </w:rPr>
+              <w:t>M</w:t>
+            </w:r>
+            <w:r>
+              <w:rPr>
+                <w:rFonts w:ascii="Arial" w:eastAsia="楷体" w:hAnsi="Arial" w:cs="Arial" w:hint="eastAsia"/>
+              </w:rPr>
+              <w:t>的</w:t>
             </w:r>
             <w:r>
               <w:rPr>
@@ -850,13 +954,7 @@
               <w:rPr>
                 <w:rFonts w:ascii="Arial" w:eastAsia="楷体" w:hAnsi="Arial" w:cs="Arial"/>
               </w:rPr>
-              <w:t>大空格，</w:t>
-            </w:r>
-            <w:r>
-              <w:rPr>
-                <w:rFonts w:ascii="Arial" w:eastAsia="楷体" w:hAnsi="Arial" w:cs="Arial"/>
-              </w:rPr>
-              <w:t>又称词间空格</w:t>
+              <w:t>大空格，又称词间空格</w:t>
             </w:r>
           </w:p>
         </w:tc>
@@ -901,77 +999,316 @@
                 <w:rFonts w:ascii="Arial" w:eastAsia="楷体" w:hAnsi="Arial" w:cs="Arial"/>
               </w:rPr>
               <w:t>Yamada et al.\ wrote …</w:t>
+            </w:r>
+          </w:p>
+        </w:tc>
+      </w:tr>
+      <w:tr>
+        <w:tc>
+          <w:tcPr>
+            <w:tcW w:w="1196" w:type="dxa"/>
+          </w:tcPr>
+          <w:p>
+            <w:pPr>
+              <w:rPr>
+                <w:rFonts w:ascii="Arial" w:eastAsia="楷体" w:hAnsi="Arial" w:cs="Arial"/>
+              </w:rPr>
+            </w:pPr>
+            <w:r>
+              <w:rPr>
+                <w:rFonts w:ascii="Arial" w:eastAsia="楷体" w:hAnsi="Arial" w:cs="Arial"/>
+              </w:rPr>
+              <w:t>{}</w:t>
+            </w:r>
+            <w:r>
+              <w:rPr>
+                <w:rFonts w:ascii="Arial" w:eastAsia="楷体" w:hAnsi="Arial" w:cs="Arial"/>
+                <w:color w:val="FF0000"/>
+              </w:rPr>
+              <w:t>[SPACE]</w:t>
+            </w:r>
+            <w:r>
+              <w:rPr>
+                <w:rFonts w:ascii="Arial" w:eastAsia="楷体" w:hAnsi="Arial" w:cs="Arial"/>
+              </w:rPr>
+              <w:t xml:space="preserve"> </w:t>
+            </w:r>
+          </w:p>
+        </w:tc>
+        <w:tc>
+          <w:tcPr>
+            <w:tcW w:w="2348" w:type="dxa"/>
+          </w:tcPr>
+          <w:p>
+            <w:pPr>
+              <w:rPr>
+                <w:rFonts w:ascii="Arial" w:eastAsia="楷体" w:hAnsi="Arial" w:cs="Arial"/>
+              </w:rPr>
+            </w:pPr>
+            <w:r>
+              <w:rPr>
+                <w:rFonts w:ascii="Arial" w:eastAsia="楷体" w:hAnsi="Arial" w:cs="Arial"/>
+              </w:rPr>
+              <w:t>大空格</w:t>
+            </w:r>
+          </w:p>
+        </w:tc>
+        <w:tc>
+          <w:tcPr>
+            <w:tcW w:w="1701" w:type="dxa"/>
+          </w:tcPr>
+          <w:p>
+            <w:pPr>
+              <w:rPr>
+                <w:rFonts w:ascii="Arial" w:eastAsia="楷体" w:hAnsi="Arial" w:cs="Arial"/>
+              </w:rPr>
+            </w:pPr>
+            <w:r>
+              <w:rPr>
+                <w:rFonts w:ascii="Arial" w:eastAsia="楷体" w:hAnsi="Arial" w:cs="Arial"/>
+              </w:rPr>
+              <w:t>1/3m</w:t>
+            </w:r>
+            <w:r>
+              <w:rPr>
+                <w:rFonts w:ascii="Arial" w:eastAsia="楷体" w:hAnsi="Arial" w:cs="Arial"/>
+              </w:rPr>
+              <w:t>宽度</w:t>
+            </w:r>
+          </w:p>
+        </w:tc>
+        <w:tc>
+          <w:tcPr>
+            <w:tcW w:w="2972" w:type="dxa"/>
+          </w:tcPr>
+          <w:p>
+            <w:pPr>
+              <w:rPr>
+                <w:rFonts w:ascii="Arial" w:eastAsia="楷体" w:hAnsi="Arial" w:cs="Arial"/>
+              </w:rPr>
+            </w:pPr>
+          </w:p>
+        </w:tc>
+      </w:tr>
+      <w:tr>
+        <w:tc>
+          <w:tcPr>
+            <w:tcW w:w="1196" w:type="dxa"/>
+            <w:shd w:val="clear" w:color="auto" w:fill="A6A6A6" w:themeFill="background1" w:themeFillShade="A6"/>
+          </w:tcPr>
+          <w:p>
+            <w:pPr>
+              <w:rPr>
+                <w:rFonts w:ascii="Arial" w:eastAsia="楷体" w:hAnsi="Arial" w:cs="Arial" w:hint="eastAsia"/>
+              </w:rPr>
+            </w:pPr>
+            <w:r>
+              <w:rPr>
+                <w:rFonts w:ascii="Arial" w:eastAsia="楷体" w:hAnsi="Arial" w:cs="Arial" w:hint="eastAsia"/>
+              </w:rPr>
+              <w:t>\xspace</w:t>
+            </w:r>
+          </w:p>
+        </w:tc>
+        <w:tc>
+          <w:tcPr>
+            <w:tcW w:w="2348" w:type="dxa"/>
+            <w:shd w:val="clear" w:color="auto" w:fill="A6A6A6" w:themeFill="background1" w:themeFillShade="A6"/>
+          </w:tcPr>
+          <w:p>
+            <w:pPr>
+              <w:rPr>
+                <w:rFonts w:ascii="Arial" w:eastAsia="楷体" w:hAnsi="Arial" w:cs="Arial" w:hint="eastAsia"/>
+              </w:rPr>
+            </w:pPr>
+            <w:r>
+              <w:rPr>
+                <w:rFonts w:ascii="Arial" w:eastAsia="楷体" w:hAnsi="Arial" w:cs="Arial" w:hint="eastAsia"/>
+              </w:rPr>
+              <w:t>根据</w:t>
+            </w:r>
+            <w:r>
+              <w:rPr>
+                <w:rFonts w:ascii="Arial" w:eastAsia="楷体" w:hAnsi="Arial" w:cs="Arial"/>
+              </w:rPr>
+              <w:t>情况决定后面是否有空格</w:t>
+            </w:r>
+          </w:p>
+        </w:tc>
+        <w:tc>
+          <w:tcPr>
+            <w:tcW w:w="1701" w:type="dxa"/>
+            <w:shd w:val="clear" w:color="auto" w:fill="A6A6A6" w:themeFill="background1" w:themeFillShade="A6"/>
+          </w:tcPr>
+          <w:p>
+            <w:pPr>
+              <w:rPr>
+                <w:rFonts w:ascii="Arial" w:eastAsia="楷体" w:hAnsi="Arial" w:cs="Arial"/>
+              </w:rPr>
+            </w:pPr>
+          </w:p>
+        </w:tc>
+        <w:tc>
+          <w:tcPr>
+            <w:tcW w:w="2972" w:type="dxa"/>
+            <w:shd w:val="clear" w:color="auto" w:fill="A6A6A6" w:themeFill="background1" w:themeFillShade="A6"/>
+          </w:tcPr>
+          <w:p>
+            <w:pPr>
+              <w:rPr>
+                <w:rFonts w:ascii="Arial" w:eastAsia="楷体" w:hAnsi="Arial" w:cs="Arial" w:hint="eastAsia"/>
+              </w:rPr>
+            </w:pPr>
+            <w:r>
+              <w:rPr>
+                <w:rFonts w:ascii="Arial" w:eastAsia="楷体" w:hAnsi="Arial" w:cs="Arial" w:hint="eastAsia"/>
+              </w:rPr>
+              <w:t>一般</w:t>
+            </w:r>
+            <w:r>
+              <w:rPr>
+                <w:rFonts w:ascii="Arial" w:eastAsia="楷体" w:hAnsi="Arial" w:cs="Arial"/>
+              </w:rPr>
+              <w:t>用在预定义的短语后，详情参考宏包说明</w:t>
+            </w:r>
+          </w:p>
+        </w:tc>
+      </w:tr>
+      <w:tr>
+        <w:tc>
+          <w:tcPr>
+            <w:tcW w:w="1196" w:type="dxa"/>
+            <w:shd w:val="clear" w:color="auto" w:fill="FFFFFF" w:themeFill="background1"/>
+          </w:tcPr>
+          <w:p>
+            <w:pPr>
+              <w:rPr>
+                <w:rFonts w:ascii="Arial" w:eastAsia="楷体" w:hAnsi="Arial" w:cs="Arial"/>
+              </w:rPr>
+            </w:pPr>
+            <w:r>
+              <w:rPr>
+                <w:rFonts w:ascii="Arial" w:eastAsia="楷体" w:hAnsi="Arial" w:cs="Arial"/>
+              </w:rPr>
+              <w:t>\;</w:t>
+            </w:r>
+          </w:p>
+        </w:tc>
+        <w:tc>
+          <w:tcPr>
+            <w:tcW w:w="2348" w:type="dxa"/>
+            <w:shd w:val="clear" w:color="auto" w:fill="FFFFFF" w:themeFill="background1"/>
+          </w:tcPr>
+          <w:p>
+            <w:pPr>
+              <w:rPr>
+                <w:rFonts w:ascii="Arial" w:eastAsia="楷体" w:hAnsi="Arial" w:cs="Arial"/>
+              </w:rPr>
+            </w:pPr>
+            <w:r>
+              <w:rPr>
+                <w:rFonts w:ascii="Arial" w:eastAsia="楷体" w:hAnsi="Arial" w:cs="Arial"/>
+              </w:rPr>
+              <w:t>中等空格</w:t>
             </w:r>
             <w:bookmarkStart w:id="0" w:name="_GoBack"/>
             <w:bookmarkEnd w:id="0"/>
           </w:p>
         </w:tc>
+        <w:tc>
+          <w:tcPr>
+            <w:tcW w:w="1701" w:type="dxa"/>
+            <w:shd w:val="clear" w:color="auto" w:fill="FFFFFF" w:themeFill="background1"/>
+          </w:tcPr>
+          <w:p>
+            <w:pPr>
+              <w:rPr>
+                <w:rFonts w:ascii="Arial" w:eastAsia="楷体" w:hAnsi="Arial" w:cs="Arial"/>
+              </w:rPr>
+            </w:pPr>
+            <w:r>
+              <w:rPr>
+                <w:rFonts w:ascii="Arial" w:eastAsia="楷体" w:hAnsi="Arial" w:cs="Arial"/>
+              </w:rPr>
+              <w:t>2/7m</w:t>
+            </w:r>
+            <w:r>
+              <w:rPr>
+                <w:rFonts w:ascii="Arial" w:eastAsia="楷体" w:hAnsi="Arial" w:cs="Arial"/>
+              </w:rPr>
+              <w:t>宽度</w:t>
+            </w:r>
+          </w:p>
+        </w:tc>
+        <w:tc>
+          <w:tcPr>
+            <w:tcW w:w="2972" w:type="dxa"/>
+            <w:shd w:val="clear" w:color="auto" w:fill="FFFFFF" w:themeFill="background1"/>
+          </w:tcPr>
+          <w:p>
+            <w:pPr>
+              <w:rPr>
+                <w:rFonts w:ascii="Arial" w:eastAsia="楷体" w:hAnsi="Arial" w:cs="Arial"/>
+              </w:rPr>
+            </w:pPr>
+          </w:p>
+        </w:tc>
       </w:tr>
       <w:tr>
         <w:tc>
           <w:tcPr>
             <w:tcW w:w="1196" w:type="dxa"/>
-          </w:tcPr>
-          <w:p>
-            <w:pPr>
-              <w:rPr>
-                <w:rFonts w:ascii="Arial" w:eastAsia="楷体" w:hAnsi="Arial" w:cs="Arial"/>
-              </w:rPr>
-            </w:pPr>
-            <w:r>
-              <w:rPr>
-                <w:rFonts w:ascii="Arial" w:eastAsia="楷体" w:hAnsi="Arial" w:cs="Arial"/>
-              </w:rPr>
-              <w:t>{}</w:t>
-            </w:r>
-            <w:r>
-              <w:rPr>
-                <w:rFonts w:ascii="Arial" w:eastAsia="楷体" w:hAnsi="Arial" w:cs="Arial"/>
-                <w:color w:val="FF0000"/>
-              </w:rPr>
-              <w:t>[SPACE]</w:t>
-            </w:r>
-            <w:r>
-              <w:rPr>
-                <w:rFonts w:ascii="Arial" w:eastAsia="楷体" w:hAnsi="Arial" w:cs="Arial"/>
-              </w:rPr>
-              <w:t xml:space="preserve"> </w:t>
+            <w:shd w:val="clear" w:color="auto" w:fill="A6A6A6" w:themeFill="background1" w:themeFillShade="A6"/>
+          </w:tcPr>
+          <w:p>
+            <w:pPr>
+              <w:rPr>
+                <w:rFonts w:ascii="Arial" w:eastAsia="楷体" w:hAnsi="Arial" w:cs="Arial"/>
+              </w:rPr>
+            </w:pPr>
+            <w:r>
+              <w:rPr>
+                <w:rFonts w:ascii="Arial" w:eastAsia="楷体" w:hAnsi="Arial" w:cs="Arial"/>
+              </w:rPr>
+              <w:t>\,</w:t>
             </w:r>
           </w:p>
         </w:tc>
         <w:tc>
           <w:tcPr>
             <w:tcW w:w="2348" w:type="dxa"/>
-          </w:tcPr>
-          <w:p>
-            <w:pPr>
-              <w:rPr>
-                <w:rFonts w:ascii="Arial" w:eastAsia="楷体" w:hAnsi="Arial" w:cs="Arial"/>
-              </w:rPr>
-            </w:pPr>
-            <w:r>
-              <w:rPr>
-                <w:rFonts w:ascii="Arial" w:eastAsia="楷体" w:hAnsi="Arial" w:cs="Arial"/>
-              </w:rPr>
-              <w:t>大空格</w:t>
+            <w:shd w:val="clear" w:color="auto" w:fill="A6A6A6" w:themeFill="background1" w:themeFillShade="A6"/>
+          </w:tcPr>
+          <w:p>
+            <w:pPr>
+              <w:rPr>
+                <w:rFonts w:ascii="Arial" w:eastAsia="楷体" w:hAnsi="Arial" w:cs="Arial"/>
+              </w:rPr>
+            </w:pPr>
+            <w:r>
+              <w:rPr>
+                <w:rFonts w:ascii="Arial" w:eastAsia="楷体" w:hAnsi="Arial" w:cs="Arial"/>
+              </w:rPr>
+              <w:t>小空格</w:t>
             </w:r>
           </w:p>
         </w:tc>
         <w:tc>
           <w:tcPr>
             <w:tcW w:w="1701" w:type="dxa"/>
-          </w:tcPr>
-          <w:p>
-            <w:pPr>
-              <w:rPr>
-                <w:rFonts w:ascii="Arial" w:eastAsia="楷体" w:hAnsi="Arial" w:cs="Arial"/>
-              </w:rPr>
-            </w:pPr>
-            <w:r>
-              <w:rPr>
-                <w:rFonts w:ascii="Arial" w:eastAsia="楷体" w:hAnsi="Arial" w:cs="Arial"/>
-              </w:rPr>
-              <w:t>1/3m</w:t>
+            <w:shd w:val="clear" w:color="auto" w:fill="A6A6A6" w:themeFill="background1" w:themeFillShade="A6"/>
+          </w:tcPr>
+          <w:p>
+            <w:pPr>
+              <w:rPr>
+                <w:rFonts w:ascii="Arial" w:eastAsia="楷体" w:hAnsi="Arial" w:cs="Arial"/>
+              </w:rPr>
+            </w:pPr>
+            <w:r>
+              <w:rPr>
+                <w:rFonts w:ascii="Arial" w:eastAsia="楷体" w:hAnsi="Arial" w:cs="Arial"/>
+              </w:rPr>
+              <w:t>1/6m</w:t>
             </w:r>
             <w:r>
               <w:rPr>
@@ -984,6 +1321,7 @@
         <w:tc>
           <w:tcPr>
             <w:tcW w:w="2972" w:type="dxa"/>
+            <w:shd w:val="clear" w:color="auto" w:fill="A6A6A6" w:themeFill="background1" w:themeFillShade="A6"/>
           </w:tcPr>
           <w:p>
             <w:pPr>
@@ -998,57 +1336,63 @@
         <w:tc>
           <w:tcPr>
             <w:tcW w:w="1196" w:type="dxa"/>
-            <w:shd w:val="clear" w:color="auto" w:fill="A6A6A6" w:themeFill="background1" w:themeFillShade="A6"/>
-          </w:tcPr>
-          <w:p>
-            <w:pPr>
-              <w:rPr>
-                <w:rFonts w:ascii="Arial" w:eastAsia="楷体" w:hAnsi="Arial" w:cs="Arial"/>
-              </w:rPr>
-            </w:pPr>
-            <w:r>
-              <w:rPr>
-                <w:rFonts w:ascii="Arial" w:eastAsia="楷体" w:hAnsi="Arial" w:cs="Arial"/>
-              </w:rPr>
-              <w:t>\;</w:t>
+            <w:shd w:val="clear" w:color="auto" w:fill="FFFFFF" w:themeFill="background1"/>
+          </w:tcPr>
+          <w:p>
+            <w:pPr>
+              <w:rPr>
+                <w:rFonts w:ascii="Arial" w:eastAsia="楷体" w:hAnsi="Arial" w:cs="Arial"/>
+              </w:rPr>
+            </w:pPr>
+            <w:r>
+              <w:rPr>
+                <w:rFonts w:ascii="Arial" w:eastAsia="楷体" w:hAnsi="Arial" w:cs="Arial"/>
+              </w:rPr>
+              <w:t>\!</w:t>
             </w:r>
           </w:p>
         </w:tc>
         <w:tc>
           <w:tcPr>
             <w:tcW w:w="2348" w:type="dxa"/>
-            <w:shd w:val="clear" w:color="auto" w:fill="A6A6A6" w:themeFill="background1" w:themeFillShade="A6"/>
-          </w:tcPr>
-          <w:p>
-            <w:pPr>
-              <w:rPr>
-                <w:rFonts w:ascii="Arial" w:eastAsia="楷体" w:hAnsi="Arial" w:cs="Arial"/>
-              </w:rPr>
-            </w:pPr>
-            <w:r>
-              <w:rPr>
-                <w:rFonts w:ascii="Arial" w:eastAsia="楷体" w:hAnsi="Arial" w:cs="Arial"/>
-              </w:rPr>
-              <w:t>中等空格</w:t>
+            <w:shd w:val="clear" w:color="auto" w:fill="FFFFFF" w:themeFill="background1"/>
+          </w:tcPr>
+          <w:p>
+            <w:pPr>
+              <w:rPr>
+                <w:rFonts w:ascii="Arial" w:eastAsia="楷体" w:hAnsi="Arial" w:cs="Arial"/>
+              </w:rPr>
+            </w:pPr>
+            <w:r>
+              <w:rPr>
+                <w:rFonts w:ascii="Arial" w:eastAsia="楷体" w:hAnsi="Arial" w:cs="Arial"/>
+              </w:rPr>
+              <w:t>无空格</w:t>
             </w:r>
           </w:p>
         </w:tc>
         <w:tc>
           <w:tcPr>
             <w:tcW w:w="1701" w:type="dxa"/>
-            <w:shd w:val="clear" w:color="auto" w:fill="A6A6A6" w:themeFill="background1" w:themeFillShade="A6"/>
-          </w:tcPr>
-          <w:p>
-            <w:pPr>
-              <w:rPr>
-                <w:rFonts w:ascii="Arial" w:eastAsia="楷体" w:hAnsi="Arial" w:cs="Arial"/>
-              </w:rPr>
-            </w:pPr>
-            <w:r>
-              <w:rPr>
-                <w:rFonts w:ascii="Arial" w:eastAsia="楷体" w:hAnsi="Arial" w:cs="Arial"/>
-              </w:rPr>
-              <w:t>2/7m</w:t>
+            <w:shd w:val="clear" w:color="auto" w:fill="FFFFFF" w:themeFill="background1"/>
+          </w:tcPr>
+          <w:p>
+            <w:pPr>
+              <w:rPr>
+                <w:rFonts w:ascii="Arial" w:eastAsia="楷体" w:hAnsi="Arial" w:cs="Arial"/>
+              </w:rPr>
+            </w:pPr>
+            <w:r>
+              <w:rPr>
+                <w:rFonts w:ascii="Arial" w:eastAsia="楷体" w:hAnsi="Arial" w:cs="Arial"/>
+              </w:rPr>
+              <w:t>缩进</w:t>
+            </w:r>
+            <w:r>
+              <w:rPr>
+                <w:rFonts w:ascii="Arial" w:eastAsia="楷体" w:hAnsi="Arial" w:cs="Arial"/>
+              </w:rPr>
+              <w:t>1/6m</w:t>
             </w:r>
             <w:r>
               <w:rPr>
@@ -1061,165 +1405,7 @@
         <w:tc>
           <w:tcPr>
             <w:tcW w:w="2972" w:type="dxa"/>
-            <w:shd w:val="clear" w:color="auto" w:fill="A6A6A6" w:themeFill="background1" w:themeFillShade="A6"/>
-          </w:tcPr>
-          <w:p>
-            <w:pPr>
-              <w:rPr>
-                <w:rFonts w:ascii="Arial" w:eastAsia="楷体" w:hAnsi="Arial" w:cs="Arial"/>
-              </w:rPr>
-            </w:pPr>
-          </w:p>
-        </w:tc>
-      </w:tr>
-      <w:tr>
-        <w:tc>
-          <w:tcPr>
-            <w:tcW w:w="1196" w:type="dxa"/>
-          </w:tcPr>
-          <w:p>
-            <w:pPr>
-              <w:rPr>
-                <w:rFonts w:ascii="Arial" w:eastAsia="楷体" w:hAnsi="Arial" w:cs="Arial"/>
-              </w:rPr>
-            </w:pPr>
-            <w:r>
-              <w:rPr>
-                <w:rFonts w:ascii="Arial" w:eastAsia="楷体" w:hAnsi="Arial" w:cs="Arial"/>
-              </w:rPr>
-              <w:t>\,</w:t>
-            </w:r>
-          </w:p>
-        </w:tc>
-        <w:tc>
-          <w:tcPr>
-            <w:tcW w:w="2348" w:type="dxa"/>
-          </w:tcPr>
-          <w:p>
-            <w:pPr>
-              <w:rPr>
-                <w:rFonts w:ascii="Arial" w:eastAsia="楷体" w:hAnsi="Arial" w:cs="Arial"/>
-              </w:rPr>
-            </w:pPr>
-            <w:r>
-              <w:rPr>
-                <w:rFonts w:ascii="Arial" w:eastAsia="楷体" w:hAnsi="Arial" w:cs="Arial"/>
-              </w:rPr>
-              <w:t>小空格</w:t>
-            </w:r>
-          </w:p>
-        </w:tc>
-        <w:tc>
-          <w:tcPr>
-            <w:tcW w:w="1701" w:type="dxa"/>
-          </w:tcPr>
-          <w:p>
-            <w:pPr>
-              <w:rPr>
-                <w:rFonts w:ascii="Arial" w:eastAsia="楷体" w:hAnsi="Arial" w:cs="Arial"/>
-              </w:rPr>
-            </w:pPr>
-            <w:r>
-              <w:rPr>
-                <w:rFonts w:ascii="Arial" w:eastAsia="楷体" w:hAnsi="Arial" w:cs="Arial"/>
-              </w:rPr>
-              <w:t>1/6m</w:t>
-            </w:r>
-            <w:r>
-              <w:rPr>
-                <w:rFonts w:ascii="Arial" w:eastAsia="楷体" w:hAnsi="Arial" w:cs="Arial"/>
-              </w:rPr>
-              <w:t>宽度</w:t>
-            </w:r>
-          </w:p>
-        </w:tc>
-        <w:tc>
-          <w:tcPr>
-            <w:tcW w:w="2972" w:type="dxa"/>
-          </w:tcPr>
-          <w:p>
-            <w:pPr>
-              <w:rPr>
-                <w:rFonts w:ascii="Arial" w:eastAsia="楷体" w:hAnsi="Arial" w:cs="Arial"/>
-              </w:rPr>
-            </w:pPr>
-          </w:p>
-        </w:tc>
-      </w:tr>
-      <w:tr>
-        <w:tc>
-          <w:tcPr>
-            <w:tcW w:w="1196" w:type="dxa"/>
-            <w:shd w:val="clear" w:color="auto" w:fill="A6A6A6" w:themeFill="background1" w:themeFillShade="A6"/>
-          </w:tcPr>
-          <w:p>
-            <w:pPr>
-              <w:rPr>
-                <w:rFonts w:ascii="Arial" w:eastAsia="楷体" w:hAnsi="Arial" w:cs="Arial"/>
-              </w:rPr>
-            </w:pPr>
-            <w:r>
-              <w:rPr>
-                <w:rFonts w:ascii="Arial" w:eastAsia="楷体" w:hAnsi="Arial" w:cs="Arial"/>
-              </w:rPr>
-              <w:t>\!</w:t>
-            </w:r>
-          </w:p>
-        </w:tc>
-        <w:tc>
-          <w:tcPr>
-            <w:tcW w:w="2348" w:type="dxa"/>
-            <w:shd w:val="clear" w:color="auto" w:fill="A6A6A6" w:themeFill="background1" w:themeFillShade="A6"/>
-          </w:tcPr>
-          <w:p>
-            <w:pPr>
-              <w:rPr>
-                <w:rFonts w:ascii="Arial" w:eastAsia="楷体" w:hAnsi="Arial" w:cs="Arial"/>
-              </w:rPr>
-            </w:pPr>
-            <w:r>
-              <w:rPr>
-                <w:rFonts w:ascii="Arial" w:eastAsia="楷体" w:hAnsi="Arial" w:cs="Arial"/>
-              </w:rPr>
-              <w:t>无空格</w:t>
-            </w:r>
-          </w:p>
-        </w:tc>
-        <w:tc>
-          <w:tcPr>
-            <w:tcW w:w="1701" w:type="dxa"/>
-            <w:shd w:val="clear" w:color="auto" w:fill="A6A6A6" w:themeFill="background1" w:themeFillShade="A6"/>
-          </w:tcPr>
-          <w:p>
-            <w:pPr>
-              <w:rPr>
-                <w:rFonts w:ascii="Arial" w:eastAsia="楷体" w:hAnsi="Arial" w:cs="Arial"/>
-              </w:rPr>
-            </w:pPr>
-            <w:r>
-              <w:rPr>
-                <w:rFonts w:ascii="Arial" w:eastAsia="楷体" w:hAnsi="Arial" w:cs="Arial"/>
-              </w:rPr>
-              <w:t>缩进</w:t>
-            </w:r>
-            <w:r>
-              <w:rPr>
-                <w:rFonts w:ascii="Arial" w:eastAsia="楷体" w:hAnsi="Arial" w:cs="Arial"/>
-              </w:rPr>
-              <w:t>1/6m</w:t>
-            </w:r>
-            <w:r>
-              <w:rPr>
-                <w:rFonts w:ascii="Arial" w:eastAsia="楷体" w:hAnsi="Arial" w:cs="Arial"/>
-              </w:rPr>
-              <w:t>宽度</w:t>
-            </w:r>
-          </w:p>
-        </w:tc>
-        <w:tc>
-          <w:tcPr>
-            <w:tcW w:w="2972" w:type="dxa"/>
-            <w:shd w:val="clear" w:color="auto" w:fill="A6A6A6" w:themeFill="background1" w:themeFillShade="A6"/>
+            <w:shd w:val="clear" w:color="auto" w:fill="FFFFFF" w:themeFill="background1"/>
           </w:tcPr>
           <w:p>
             <w:pPr>
@@ -1262,19 +1448,7 @@
         <w:rPr>
           <w:rFonts w:ascii="Arial" w:eastAsia="楷体" w:hAnsi="Arial" w:cs="Arial"/>
         </w:rPr>
-        <w:t xml:space="preserve">in </w:t>
-      </w:r>
-      <w:r>
-        <w:rPr>
-          <w:rFonts w:ascii="Arial" w:eastAsia="楷体" w:hAnsi="Arial" w:cs="Arial"/>
-        </w:rPr>
-        <w:t xml:space="preserve">   </w:t>
-      </w:r>
-      <w:r>
-        <w:rPr>
-          <w:rFonts w:ascii="Arial" w:eastAsia="楷体" w:hAnsi="Arial" w:cs="Arial"/>
-        </w:rPr>
-        <w:t xml:space="preserve">- </w:t>
+        <w:t xml:space="preserve">in    - </w:t>
       </w:r>
       <w:r>
         <w:rPr>
@@ -1299,13 +1473,7 @@
         <w:rPr>
           <w:rFonts w:ascii="Arial" w:eastAsia="楷体" w:hAnsi="Arial" w:cs="Arial"/>
         </w:rPr>
-        <w:t xml:space="preserve">    mm </w:t>
-      </w:r>
-      <w:r>
-        <w:rPr>
-          <w:rFonts w:ascii="Arial" w:eastAsia="楷体" w:hAnsi="Arial" w:cs="Arial"/>
-        </w:rPr>
-        <w:t xml:space="preserve"> </w:t>
+        <w:t xml:space="preserve">    mm  </w:t>
       </w:r>
       <w:r>
         <w:rPr>
@@ -1342,13 +1510,7 @@
         <w:rPr>
           <w:rFonts w:ascii="Arial" w:eastAsia="楷体" w:hAnsi="Arial" w:cs="Arial"/>
         </w:rPr>
-        <w:t xml:space="preserve">    cm </w:t>
-      </w:r>
-      <w:r>
-        <w:rPr>
-          <w:rFonts w:ascii="Arial" w:eastAsia="楷体" w:hAnsi="Arial" w:cs="Arial"/>
-        </w:rPr>
-        <w:t xml:space="preserve">  </w:t>
+        <w:t xml:space="preserve">    cm   </w:t>
       </w:r>
       <w:r>
         <w:rPr>
@@ -1403,13 +1565,7 @@
         <w:rPr>
           <w:rFonts w:ascii="Arial" w:eastAsia="楷体" w:hAnsi="Arial" w:cs="Arial"/>
         </w:rPr>
-        <w:t>大约</w:t>
-      </w:r>
-      <w:r>
-        <w:rPr>
-          <w:rFonts w:ascii="Arial" w:eastAsia="楷体" w:hAnsi="Arial" w:cs="Arial"/>
-        </w:rPr>
-        <w:t>相当于</w:t>
+        <w:t>大约相当于</w:t>
       </w:r>
       <w:r>
         <w:rPr>
@@ -1428,7 +1584,7 @@
         <w:rPr>
           <w:rFonts w:ascii="Arial" w:eastAsia="楷体" w:hAnsi="Arial" w:cs="Arial"/>
         </w:rPr>
-        <w:t xml:space="preserve">    em </w:t>
+        <w:t xml:space="preserve">    em  </w:t>
       </w:r>
       <w:r>
         <w:rPr>
@@ -1440,19 +1596,7 @@
         <w:rPr>
           <w:rFonts w:ascii="Arial" w:eastAsia="楷体" w:hAnsi="Arial" w:cs="Arial"/>
         </w:rPr>
-        <w:t xml:space="preserve"> </w:t>
-      </w:r>
-      <w:r>
-        <w:rPr>
-          <w:rFonts w:ascii="Arial" w:eastAsia="楷体" w:hAnsi="Arial" w:cs="Arial"/>
-        </w:rPr>
-        <w:t xml:space="preserve"> -</w:t>
-      </w:r>
-      <w:r>
-        <w:rPr>
-          <w:rFonts w:ascii="Arial" w:eastAsia="楷体" w:hAnsi="Arial" w:cs="Arial"/>
-        </w:rPr>
-        <w:t xml:space="preserve"> </w:t>
+        <w:t xml:space="preserve"> - </w:t>
       </w:r>
       <w:r>
         <w:rPr>
@@ -1483,25 +1627,7 @@
         <w:rPr>
           <w:rFonts w:ascii="Arial" w:eastAsia="楷体" w:hAnsi="Arial" w:cs="Arial"/>
         </w:rPr>
-        <w:t xml:space="preserve">    ex </w:t>
-      </w:r>
-      <w:r>
-        <w:rPr>
-          <w:rFonts w:ascii="Arial" w:eastAsia="楷体" w:hAnsi="Arial" w:cs="Arial"/>
-        </w:rPr>
-        <w:t xml:space="preserve">   </w:t>
-      </w:r>
-      <w:r>
-        <w:rPr>
-          <w:rFonts w:ascii="Arial" w:eastAsia="楷体" w:hAnsi="Arial" w:cs="Arial"/>
-        </w:rPr>
-        <w:t>-</w:t>
-      </w:r>
-      <w:r>
-        <w:rPr>
-          <w:rFonts w:ascii="Arial" w:eastAsia="楷体" w:hAnsi="Arial" w:cs="Arial"/>
-        </w:rPr>
-        <w:t xml:space="preserve"> </w:t>
+        <w:t xml:space="preserve">    ex    - </w:t>
       </w:r>
       <w:r>
         <w:rPr>

</xml_diff>